<commit_message>
materialen en middelen - santi
</commit_message>
<xml_diff>
--- a/documentatie/middelen en materialen.docx
+++ b/documentatie/middelen en materialen.docx
@@ -10,6 +10,7 @@
           <w:docPartUnique/>
         </w:docPartObj>
       </w:sdtPr>
+      <w:sdtEndPr/>
       <w:sdtContent>
         <w:p>
           <w:r>
@@ -220,7 +221,7 @@
                                 <a:avLst/>
                               </a:prstGeom>
                               <a:blipFill>
-                                <a:blip r:embed="rId5"/>
+                                <a:blip r:embed="rId6"/>
                                 <a:stretch>
                                   <a:fillRect r="-7574"/>
                                 </a:stretch>
@@ -272,7 +273,7 @@
                       <v:path arrowok="t" o:connecttype="custom" o:connectlocs="0,0;7315200,0;7315200,1130373;3620757,733885;0,1092249;0,0" o:connectangles="0,0,0,0,0,0"/>
                     </v:shape>
                     <v:rect id="Rechthoek 151" o:spid="_x0000_s1028" style="position:absolute;width:73152;height:12161;visibility:visible;mso-wrap-style:square;v-text-anchor:middle" o:gfxdata="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" stroked="f" strokeweight="1pt">
-                      <v:fill r:id="rId6" o:title="" recolor="t" rotate="t" type="frame"/>
+                      <v:fill r:id="rId7" o:title="" recolor="t" rotate="t" type="frame"/>
                     </v:rect>
                     <w10:wrap anchorx="page" anchory="page"/>
                   </v:group>
@@ -281,82 +282,481 @@
             </mc:AlternateContent>
           </w:r>
         </w:p>
+        <w:tbl>
+          <w:tblPr>
+            <w:tblStyle w:val="Tabelraster"/>
+            <w:tblpPr w:leftFromText="141" w:rightFromText="141" w:vertAnchor="text" w:horzAnchor="margin" w:tblpY="2275"/>
+            <w:tblW w:w="0" w:type="auto"/>
+            <w:tblLook w:val="04A0" w:firstRow="1" w:lastRow="0" w:firstColumn="1" w:lastColumn="0" w:noHBand="0" w:noVBand="1"/>
+          </w:tblPr>
+          <w:tblGrid>
+            <w:gridCol w:w="3222"/>
+            <w:gridCol w:w="2504"/>
+            <w:gridCol w:w="2943"/>
+          </w:tblGrid>
+          <w:tr>
+            <w:trPr>
+              <w:trHeight w:val="381"/>
+            </w:trPr>
+            <w:tc>
+              <w:tcPr>
+                <w:tcW w:w="3222" w:type="dxa"/>
+                <w:shd w:val="clear" w:color="auto" w:fill="FFFF00"/>
+              </w:tcPr>
+              <w:p>
+                <w:r>
+                  <w:t>Materiaal/middel</w:t>
+                </w:r>
+              </w:p>
+            </w:tc>
+            <w:tc>
+              <w:tcPr>
+                <w:tcW w:w="2504" w:type="dxa"/>
+                <w:shd w:val="clear" w:color="auto" w:fill="FFFF00"/>
+              </w:tcPr>
+              <w:p>
+                <w:r>
+                  <w:t>versie</w:t>
+                </w:r>
+              </w:p>
+            </w:tc>
+            <w:tc>
+              <w:tcPr>
+                <w:tcW w:w="2943" w:type="dxa"/>
+                <w:shd w:val="clear" w:color="auto" w:fill="FFFF00"/>
+              </w:tcPr>
+              <w:p>
+                <w:r>
+                  <w:t>opmerking</w:t>
+                </w:r>
+              </w:p>
+            </w:tc>
+          </w:tr>
+          <w:tr>
+            <w:trPr>
+              <w:trHeight w:val="381"/>
+            </w:trPr>
+            <w:tc>
+              <w:tcPr>
+                <w:tcW w:w="3222" w:type="dxa"/>
+              </w:tcPr>
+              <w:p>
+                <w:r>
+                  <w:t>PHP Storm</w:t>
+                </w:r>
+              </w:p>
+            </w:tc>
+            <w:tc>
+              <w:tcPr>
+                <w:tcW w:w="2504" w:type="dxa"/>
+              </w:tcPr>
+              <w:p>
+                <w:r>
+                  <w:t>2016.3.2</w:t>
+                </w:r>
+              </w:p>
+            </w:tc>
+            <w:tc>
+              <w:tcPr>
+                <w:tcW w:w="2943" w:type="dxa"/>
+              </w:tcPr>
+              <w:p>
+                <w:r>
+                  <w:t>Hierin maken wij de werkende webapplicatie</w:t>
+                </w:r>
+              </w:p>
+            </w:tc>
+          </w:tr>
+          <w:tr>
+            <w:trPr>
+              <w:trHeight w:val="398"/>
+            </w:trPr>
+            <w:tc>
+              <w:tcPr>
+                <w:tcW w:w="3222" w:type="dxa"/>
+              </w:tcPr>
+              <w:p>
+                <w:r>
+                  <w:t xml:space="preserve">Sublime tekst </w:t>
+                </w:r>
+              </w:p>
+            </w:tc>
+            <w:tc>
+              <w:tcPr>
+                <w:tcW w:w="2504" w:type="dxa"/>
+              </w:tcPr>
+              <w:p>
+                <w:r>
+                  <w:t>Versie 3</w:t>
+                </w:r>
+              </w:p>
+            </w:tc>
+            <w:tc>
+              <w:tcPr>
+                <w:tcW w:w="2943" w:type="dxa"/>
+              </w:tcPr>
+              <w:p>
+                <w:r>
+                  <w:t>Een alternatief voor het maken van een webapplicatie</w:t>
+                </w:r>
+              </w:p>
+            </w:tc>
+          </w:tr>
+          <w:tr>
+            <w:trPr>
+              <w:trHeight w:val="381"/>
+            </w:trPr>
+            <w:tc>
+              <w:tcPr>
+                <w:tcW w:w="3222" w:type="dxa"/>
+              </w:tcPr>
+              <w:p>
+                <w:r>
+                  <w:t>Misschien bootstrap</w:t>
+                </w:r>
+              </w:p>
+            </w:tc>
+            <w:tc>
+              <w:tcPr>
+                <w:tcW w:w="2504" w:type="dxa"/>
+              </w:tcPr>
+              <w:p>
+                <w:r>
+                  <w:t>4.0.0</w:t>
+                </w:r>
+              </w:p>
+            </w:tc>
+            <w:tc>
+              <w:tcPr>
+                <w:tcW w:w="2943" w:type="dxa"/>
+              </w:tcPr>
+              <w:p>
+                <w:r>
+                  <w:t>Dit is een handige manier van het stijlen van een website</w:t>
+                </w:r>
+              </w:p>
+            </w:tc>
+          </w:tr>
+          <w:tr>
+            <w:trPr>
+              <w:trHeight w:val="381"/>
+            </w:trPr>
+            <w:tc>
+              <w:tcPr>
+                <w:tcW w:w="3222" w:type="dxa"/>
+              </w:tcPr>
+              <w:p>
+                <w:r>
+                  <w:t>W</w:t>
+                </w:r>
+                <w:r>
+                  <w:t>amp</w:t>
+                </w:r>
+              </w:p>
+            </w:tc>
+            <w:tc>
+              <w:tcPr>
+                <w:tcW w:w="2504" w:type="dxa"/>
+              </w:tcPr>
+              <w:p>
+                <w:r>
+                  <w:t>64-bit</w:t>
+                </w:r>
+              </w:p>
+            </w:tc>
+            <w:tc>
+              <w:tcPr>
+                <w:tcW w:w="2943" w:type="dxa"/>
+              </w:tcPr>
+              <w:p>
+                <w:r>
+                  <w:t>Die is de server die we gebruiken om onze webapplicatie te maken</w:t>
+                </w:r>
+              </w:p>
+            </w:tc>
+          </w:tr>
+          <w:tr>
+            <w:trPr>
+              <w:trHeight w:val="381"/>
+            </w:trPr>
+            <w:tc>
+              <w:tcPr>
+                <w:tcW w:w="3222" w:type="dxa"/>
+              </w:tcPr>
+              <w:p>
+                <w:r>
+                  <w:t>Phpmyadmin</w:t>
+                </w:r>
+              </w:p>
+            </w:tc>
+            <w:tc>
+              <w:tcPr>
+                <w:tcW w:w="2504" w:type="dxa"/>
+              </w:tcPr>
+              <w:p>
+                <w:r>
+                  <w:t>/</w:t>
+                </w:r>
+              </w:p>
+            </w:tc>
+            <w:tc>
+              <w:tcPr>
+                <w:tcW w:w="2943" w:type="dxa"/>
+              </w:tcPr>
+              <w:p>
+                <w:r>
+                  <w:t>Hierin zit de database die we gaan gebruiken. Ook kunnen er nieuwe aangemaakt worden</w:t>
+                </w:r>
+              </w:p>
+            </w:tc>
+          </w:tr>
+          <w:tr>
+            <w:trPr>
+              <w:trHeight w:val="381"/>
+            </w:trPr>
+            <w:tc>
+              <w:tcPr>
+                <w:tcW w:w="3222" w:type="dxa"/>
+              </w:tcPr>
+              <w:p>
+                <w:r>
+                  <w:t>Transfonter</w:t>
+                </w:r>
+              </w:p>
+            </w:tc>
+            <w:tc>
+              <w:tcPr>
+                <w:tcW w:w="2504" w:type="dxa"/>
+              </w:tcPr>
+              <w:p>
+                <w:r>
+                  <w:t>website</w:t>
+                </w:r>
+              </w:p>
+            </w:tc>
+            <w:tc>
+              <w:tcPr>
+                <w:tcW w:w="2943" w:type="dxa"/>
+              </w:tcPr>
+              <w:p>
+                <w:r>
+                  <w:t>Hiermee kun je bestandjes van lettertypes omzetten in bestandjes die je kan gebruiken op je website</w:t>
+                </w:r>
+              </w:p>
+            </w:tc>
+          </w:tr>
+          <w:tr>
+            <w:trPr>
+              <w:trHeight w:val="381"/>
+            </w:trPr>
+            <w:tc>
+              <w:tcPr>
+                <w:tcW w:w="3222" w:type="dxa"/>
+              </w:tcPr>
+              <w:p>
+                <w:r>
+                  <w:t>Php.net</w:t>
+                </w:r>
+              </w:p>
+            </w:tc>
+            <w:tc>
+              <w:tcPr>
+                <w:tcW w:w="2504" w:type="dxa"/>
+              </w:tcPr>
+              <w:p>
+                <w:r>
+                  <w:t>website</w:t>
+                </w:r>
+              </w:p>
+            </w:tc>
+            <w:tc>
+              <w:tcPr>
+                <w:tcW w:w="2943" w:type="dxa"/>
+              </w:tcPr>
+              <w:p>
+                <w:r>
+                  <w:t>Wanneer je iets niet weet kun je naar deze site toe voor goede uitleg over het onderwerp wat je niet snapt</w:t>
+                </w:r>
+              </w:p>
+            </w:tc>
+          </w:tr>
+          <w:tr>
+            <w:trPr>
+              <w:trHeight w:val="398"/>
+            </w:trPr>
+            <w:tc>
+              <w:tcPr>
+                <w:tcW w:w="3222" w:type="dxa"/>
+              </w:tcPr>
+              <w:p>
+                <w:r>
+                  <w:t xml:space="preserve">2x </w:t>
+                </w:r>
+                <w:r>
+                  <w:t>ACER laptop</w:t>
+                </w:r>
+              </w:p>
+            </w:tc>
+            <w:tc>
+              <w:tcPr>
+                <w:tcW w:w="2504" w:type="dxa"/>
+              </w:tcPr>
+              <w:p>
+                <w:proofErr w:type="spellStart"/>
+                <w:r>
+                  <w:t>Aspire</w:t>
+                </w:r>
+                <w:proofErr w:type="spellEnd"/>
+                <w:r>
+                  <w:t xml:space="preserve"> E15</w:t>
+                </w:r>
+              </w:p>
+            </w:tc>
+            <w:tc>
+              <w:tcPr>
+                <w:tcW w:w="2943" w:type="dxa"/>
+              </w:tcPr>
+              <w:p>
+                <w:r>
+                  <w:t xml:space="preserve">Intel </w:t>
+                </w:r>
+                <w:proofErr w:type="spellStart"/>
+                <w:r>
+                  <w:t>core</w:t>
+                </w:r>
+                <w:proofErr w:type="spellEnd"/>
+                <w:r>
+                  <w:t xml:space="preserve"> i5</w:t>
+                </w:r>
+              </w:p>
+              <w:p>
+                <w:r>
+                  <w:t xml:space="preserve">Intel HD </w:t>
+                </w:r>
+                <w:proofErr w:type="spellStart"/>
+                <w:r>
+                  <w:t>grapics</w:t>
+                </w:r>
+                <w:proofErr w:type="spellEnd"/>
+                <w:r>
+                  <w:t xml:space="preserve"> 520</w:t>
+                </w:r>
+              </w:p>
+              <w:p>
+                <w:r>
+                  <w:t xml:space="preserve">3136 MB </w:t>
+                </w:r>
+                <w:proofErr w:type="spellStart"/>
+                <w:r>
+                  <w:t>Dynamic</w:t>
+                </w:r>
+                <w:proofErr w:type="spellEnd"/>
+                <w:r>
+                  <w:t xml:space="preserve"> Video Memory</w:t>
+                </w:r>
+              </w:p>
+            </w:tc>
+          </w:tr>
+          <w:tr>
+            <w:trPr>
+              <w:trHeight w:val="381"/>
+            </w:trPr>
+            <w:tc>
+              <w:tcPr>
+                <w:tcW w:w="3222" w:type="dxa"/>
+              </w:tcPr>
+              <w:p>
+                <w:r>
+                  <w:t xml:space="preserve">LENOVO </w:t>
+                </w:r>
+                <w:r>
+                  <w:t>laptop</w:t>
+                </w:r>
+              </w:p>
+            </w:tc>
+            <w:tc>
+              <w:tcPr>
+                <w:tcW w:w="2504" w:type="dxa"/>
+              </w:tcPr>
+              <w:p>
+                <w:r>
+                  <w:t>G50</w:t>
+                </w:r>
+              </w:p>
+            </w:tc>
+            <w:tc>
+              <w:tcPr>
+                <w:tcW w:w="2943" w:type="dxa"/>
+              </w:tcPr>
+              <w:p>
+                <w:r>
+                  <w:t>1366x768</w:t>
+                </w:r>
+              </w:p>
+              <w:p>
+                <w:r>
+                  <w:t xml:space="preserve">Intel HD </w:t>
+                </w:r>
+                <w:proofErr w:type="spellStart"/>
+                <w:r>
+                  <w:t>graphics</w:t>
+                </w:r>
+                <w:proofErr w:type="spellEnd"/>
+              </w:p>
+              <w:p>
+                <w:r>
+                  <w:t xml:space="preserve">Intel </w:t>
+                </w:r>
+                <w:proofErr w:type="spellStart"/>
+                <w:r>
+                  <w:t>core</w:t>
+                </w:r>
+                <w:proofErr w:type="spellEnd"/>
+                <w:r>
+                  <w:t xml:space="preserve"> i-7 4500U</w:t>
+                </w:r>
+                <w:bookmarkStart w:id="0" w:name="_GoBack"/>
+                <w:bookmarkEnd w:id="0"/>
+              </w:p>
+            </w:tc>
+          </w:tr>
+          <w:tr>
+            <w:trPr>
+              <w:trHeight w:val="1626"/>
+            </w:trPr>
+            <w:tc>
+              <w:tcPr>
+                <w:tcW w:w="3222" w:type="dxa"/>
+              </w:tcPr>
+              <w:p>
+                <w:r>
+                  <w:t>LARAVEL</w:t>
+                </w:r>
+              </w:p>
+            </w:tc>
+            <w:tc>
+              <w:tcPr>
+                <w:tcW w:w="2504" w:type="dxa"/>
+              </w:tcPr>
+              <w:p>
+                <w:r>
+                  <w:t>5.5</w:t>
+                </w:r>
+              </w:p>
+            </w:tc>
+            <w:tc>
+              <w:tcPr>
+                <w:tcW w:w="2943" w:type="dxa"/>
+              </w:tcPr>
+              <w:p>
+                <w:r>
+                  <w:t>We hebben nog geen les gehad hier in, dus we weten nog niks af van dit framework. De komende weken gaan we hier wel veel aan werken, dus hopelijk aan het eind van die paar weken hebben we het onder de knie.</w:t>
+                </w:r>
+              </w:p>
+            </w:tc>
+          </w:tr>
+        </w:tbl>
         <w:p>
-          <w:r>
-            <w:rPr>
-              <w:noProof/>
-            </w:rPr>
-            <mc:AlternateContent>
-              <mc:Choice Requires="wps">
-                <w:drawing>
-                  <wp:anchor distT="0" distB="0" distL="114300" distR="114300" simplePos="0" relativeHeight="251664384" behindDoc="0" locked="0" layoutInCell="1" allowOverlap="1">
-                    <wp:simplePos x="0" y="0"/>
-                    <wp:positionH relativeFrom="column">
-                      <wp:posOffset>-305435</wp:posOffset>
-                    </wp:positionH>
-                    <wp:positionV relativeFrom="paragraph">
-                      <wp:posOffset>8926196</wp:posOffset>
-                    </wp:positionV>
-                    <wp:extent cx="2560320" cy="45719"/>
-                    <wp:effectExtent l="0" t="0" r="11430" b="12065"/>
-                    <wp:wrapNone/>
-                    <wp:docPr id="2" name="Tekstvak 2"/>
-                    <wp:cNvGraphicFramePr/>
-                    <a:graphic xmlns:a="http://schemas.openxmlformats.org/drawingml/2006/main">
-                      <a:graphicData uri="http://schemas.microsoft.com/office/word/2010/wordprocessingShape">
-                        <wps:wsp>
-                          <wps:cNvSpPr txBox="1"/>
-                          <wps:spPr>
-                            <a:xfrm>
-                              <a:off x="0" y="0"/>
-                              <a:ext cx="2560320" cy="45719"/>
-                            </a:xfrm>
-                            <a:prstGeom prst="rect">
-                              <a:avLst/>
-                            </a:prstGeom>
-                            <a:solidFill>
-                              <a:schemeClr val="lt1"/>
-                            </a:solidFill>
-                            <a:ln w="6350">
-                              <a:solidFill>
-                                <a:prstClr val="black"/>
-                              </a:solidFill>
-                            </a:ln>
-                          </wps:spPr>
-                          <wps:txbx>
-                            <w:txbxContent>
-                              <w:p/>
-                            </w:txbxContent>
-                          </wps:txbx>
-                          <wps:bodyPr rot="0" spcFirstLastPara="0" vertOverflow="overflow" horzOverflow="overflow" vert="horz" wrap="square" lIns="91440" tIns="45720" rIns="91440" bIns="45720" numCol="1" spcCol="0" rtlCol="0" fromWordArt="0" anchor="t" anchorCtr="0" forceAA="0" compatLnSpc="1">
-                            <a:prstTxWarp prst="textNoShape">
-                              <a:avLst/>
-                            </a:prstTxWarp>
-                            <a:noAutofit/>
-                          </wps:bodyPr>
-                        </wps:wsp>
-                      </a:graphicData>
-                    </a:graphic>
-                  </wp:anchor>
-                </w:drawing>
-              </mc:Choice>
-              <mc:Fallback>
-                <w:pict>
-                  <v:shapetype id="_x0000_t202" coordsize="21600,21600" o:spt="202" path="m,l,21600r21600,l21600,xe">
-                    <v:stroke joinstyle="miter"/>
-                    <v:path gradientshapeok="t" o:connecttype="rect"/>
-                  </v:shapetype>
-                  <v:shape id="Tekstvak 2" o:spid="_x0000_s1026" type="#_x0000_t202" style="position:absolute;margin-left:-24.05pt;margin-top:702.85pt;width:201.6pt;height:3.6pt;z-index:251664384;visibility:visible;mso-wrap-style:square;mso-wrap-distance-left:9pt;mso-wrap-distance-top:0;mso-wrap-distance-right:9pt;mso-wrap-distance-bottom:0;mso-position-horizontal:absolute;mso-position-horizontal-relative:text;mso-position-vertical:absolute;mso-position-vertical-relative:text;v-text-anchor:top" o:gfxdata="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" fillcolor="white [3201]" strokeweight=".5pt">
-                    <v:textbox>
-                      <w:txbxContent>
-                        <w:p/>
-                      </w:txbxContent>
-                    </v:textbox>
-                  </v:shape>
-                </w:pict>
-              </mc:Fallback>
-            </mc:AlternateContent>
-          </w:r>
           <w:r>
             <w:rPr>
               <w:noProof/>
@@ -367,190 +767,45 @@
                   <wp:anchor distT="0" distB="0" distL="114300" distR="114300" simplePos="0" relativeHeight="251663360" behindDoc="0" locked="0" layoutInCell="1" allowOverlap="1">
                     <wp:simplePos x="0" y="0"/>
                     <wp:positionH relativeFrom="column">
-                      <wp:posOffset>-427355</wp:posOffset>
+                      <wp:posOffset>-175895</wp:posOffset>
                     </wp:positionH>
                     <wp:positionV relativeFrom="paragraph">
-                      <wp:posOffset>1458595</wp:posOffset>
+                      <wp:posOffset>9246235</wp:posOffset>
                     </wp:positionV>
-                    <wp:extent cx="6576060" cy="7825740"/>
-                    <wp:effectExtent l="0" t="0" r="15240" b="22860"/>
+                    <wp:extent cx="2247900" cy="7620"/>
+                    <wp:effectExtent l="0" t="0" r="19050" b="30480"/>
                     <wp:wrapNone/>
-                    <wp:docPr id="1" name="Tekstvak 1"/>
+                    <wp:docPr id="3" name="Rechte verbindingslijn 3"/>
                     <wp:cNvGraphicFramePr/>
                     <a:graphic xmlns:a="http://schemas.openxmlformats.org/drawingml/2006/main">
                       <a:graphicData uri="http://schemas.microsoft.com/office/word/2010/wordprocessingShape">
                         <wps:wsp>
-                          <wps:cNvSpPr txBox="1"/>
+                          <wps:cNvCnPr/>
                           <wps:spPr>
-                            <a:xfrm>
+                            <a:xfrm flipV="1">
                               <a:off x="0" y="0"/>
-                              <a:ext cx="6576060" cy="7825740"/>
+                              <a:ext cx="2247900" cy="7620"/>
                             </a:xfrm>
-                            <a:prstGeom prst="rect">
+                            <a:prstGeom prst="line">
                               <a:avLst/>
                             </a:prstGeom>
-                            <a:solidFill>
-                              <a:schemeClr val="lt1"/>
-                            </a:solidFill>
-                            <a:ln w="6350">
-                              <a:solidFill>
-                                <a:prstClr val="black"/>
-                              </a:solidFill>
-                            </a:ln>
+                            <a:ln/>
                           </wps:spPr>
-                          <wps:txbx>
-                            <w:txbxContent>
-                              <w:p>
-                                <w:r>
-                                  <w:t>In dit document wordt er aangegeven welke midd</w:t>
-                                </w:r>
-                                <w:r>
-                                  <w:t xml:space="preserve">elen en </w:t>
-                                </w:r>
-                                <w:r>
-                                  <w:t>materialen, plug-ins</w:t>
-                                </w:r>
-                                <w:r>
-                                  <w:t xml:space="preserve"> en frameworks</w:t>
-                                </w:r>
-                                <w:r>
-                                  <w:t xml:space="preserve"> er worden gebruikt.</w:t>
-                                </w:r>
-                              </w:p>
-                              <w:p>
-                                <w:r>
-                                  <w:t xml:space="preserve">Het eerste punt zijn de middelen en materialen. </w:t>
-                                </w:r>
-                              </w:p>
-                              <w:p>
-                                <w:r>
-                                  <w:t>De website gaan we maken in PHP Storm en in Sublime tekst 3. De reden hiervoor is omdat deze programma</w:t>
-                                </w:r>
-                                <w:r>
-                                  <w:t>’</w:t>
-                                </w:r>
-                                <w:r>
-                                  <w:t xml:space="preserve">s </w:t>
-                                </w:r>
-                                <w:r>
-                                  <w:t>heel vertrouwelijk voor ons is. We hebben deze programma’s al vaak gebruikt voor projecten.</w:t>
-                                </w:r>
-                              </w:p>
-                              <w:p>
-                                <w:r>
-                                  <w:t>Ook gebruiken wij de phpmyadmin site. Dit zit bij de wamp-applicatie. Dit gebruiken we om lokaal websites te maken. Phpmyadmin is eigenlijk een lokale site waar je databases kunt toevoegen. Deze kun je ook koppelen aan je website zodat je informatie vanuit je website in je database kunt zetten.</w:t>
-                                </w:r>
-                              </w:p>
-                              <w:p>
-                                <w:r>
-                                  <w:t xml:space="preserve">Ook kunnen we websites </w:t>
-                                </w:r>
-                                <w:r>
-                                  <w:t>gebruiken</w:t>
-                                </w:r>
-                                <w:r>
-                                  <w:t xml:space="preserve"> zoals Transfonter. Op deze website kun je lettertypes omzetten in bestandjes die je in je website kunt zetten, zodat je andere lettertypes kunt gebruiken op je website.</w:t>
-                                </w:r>
-                              </w:p>
-                              <w:p>
-                                <w:r>
-                                  <w:t xml:space="preserve">Ook kunnen we PHP.net gaan gebruiken wanneer we bijvoorbeeld ergens moeite mee krijgen. Dit is een hele handige website waar je </w:t>
-                                </w:r>
-                                <w:r>
-                                  <w:t>uitgebreide informatie  krijgt op heel veel onderwerpen.</w:t>
-                                </w:r>
-                              </w:p>
-                              <w:p>
-                                <w:r>
-                                  <w:t xml:space="preserve">Ook een van de middelen zijn onze laptops. De laptops die we gebruiken zijn 2 keer de ACER </w:t>
-                                </w:r>
-                                <w:proofErr w:type="spellStart"/>
-                                <w:r>
-                                  <w:t>Aspire</w:t>
-                                </w:r>
-                                <w:proofErr w:type="spellEnd"/>
-                                <w:r>
-                                  <w:t xml:space="preserve"> E 15 en de LENOVO G50.</w:t>
-                                </w:r>
-                              </w:p>
-                              <w:p>
-                                <w:r>
-                                  <w:t xml:space="preserve">Het volgende punt is plug-ins. </w:t>
-                                </w:r>
-                              </w:p>
-                              <w:p>
-                                <w:r>
-                                  <w:t>We gebruiken zelf niet veel plug-ins. We hebben er tot nu toe 1. Die heet EMMET. Dit is een handige plug-in voor html. Wat dit doet is met 1 karakter kan hij de standaard eerste regels van html opschrijven.</w:t>
-                                </w:r>
-                              </w:p>
-                              <w:p>
-                                <w:r>
-                                  <w:t>Het laatste punt is het framework.</w:t>
-                                </w:r>
-                              </w:p>
-                              <w:p>
-                                <w:r>
-                                  <w:t>Het framework wat we gaan gebruiken is LARAVEL. We wet</w:t>
-                                </w:r>
-                                <w:r>
-                                  <w:t>en</w:t>
-                                </w:r>
-                                <w:r>
-                                  <w:t xml:space="preserve"> nog niet zo heel veel van LARAVEL </w:t>
-                                </w:r>
-                                <w:r>
-                                  <w:t>maar de aankomende weken gaan we daar hard aan werken, zodat we het onder de knie hebben en het kunnen toepassen in het project.</w:t>
-                                </w:r>
-                              </w:p>
-                              <w:p/>
-                              <w:p>
-                                <w:r>
-                                  <w:t xml:space="preserve"> </w:t>
-                                </w:r>
-                              </w:p>
-                              <w:p/>
-                              <w:p/>
-                              <w:p/>
-                              <w:p/>
-                              <w:p/>
-                              <w:p/>
-                              <w:p>
-                                <w:r>
-                                  <w:tab/>
-                                </w:r>
-                                <w:r>
-                                  <w:tab/>
-                                </w:r>
-                                <w:r>
-                                  <w:tab/>
-                                </w:r>
-                                <w:r>
-                                  <w:tab/>
-                                </w:r>
-                                <w:r>
-                                  <w:tab/>
-                                </w:r>
-                                <w:r>
-                                  <w:tab/>
-                                  <w:t xml:space="preserve">        </w:t>
-                                </w:r>
-                                <w:bookmarkStart w:id="0" w:name="_GoBack"/>
-                                <w:bookmarkEnd w:id="0"/>
-                                <w:r>
-                                  <w:sym w:font="Wingdings" w:char="F0DF"/>
-                                </w:r>
-                                <w:r>
-                                  <w:t xml:space="preserve"> Handtekening opdracht gever </w:t>
-                                </w:r>
-                              </w:p>
-                            </w:txbxContent>
-                          </wps:txbx>
-                          <wps:bodyPr rot="0" spcFirstLastPara="0" vertOverflow="overflow" horzOverflow="overflow" vert="horz" wrap="square" lIns="91440" tIns="45720" rIns="91440" bIns="45720" numCol="1" spcCol="0" rtlCol="0" fromWordArt="0" anchor="t" anchorCtr="0" forceAA="0" compatLnSpc="1">
-                            <a:prstTxWarp prst="textNoShape">
-                              <a:avLst/>
-                            </a:prstTxWarp>
-                            <a:noAutofit/>
-                          </wps:bodyPr>
+                          <wps:style>
+                            <a:lnRef idx="3">
+                              <a:schemeClr val="dk1"/>
+                            </a:lnRef>
+                            <a:fillRef idx="0">
+                              <a:schemeClr val="dk1"/>
+                            </a:fillRef>
+                            <a:effectRef idx="2">
+                              <a:schemeClr val="dk1"/>
+                            </a:effectRef>
+                            <a:fontRef idx="minor">
+                              <a:schemeClr val="tx1"/>
+                            </a:fontRef>
+                          </wps:style>
+                          <wps:bodyPr/>
                         </wps:wsp>
                       </a:graphicData>
                     </a:graphic>
@@ -559,155 +814,9 @@
               </mc:Choice>
               <mc:Fallback>
                 <w:pict>
-                  <v:shape id="Tekstvak 1" o:spid="_x0000_s1027" type="#_x0000_t202" style="position:absolute;margin-left:-33.65pt;margin-top:114.85pt;width:517.8pt;height:616.2pt;z-index:251663360;visibility:visible;mso-wrap-style:square;mso-wrap-distance-left:9pt;mso-wrap-distance-top:0;mso-wrap-distance-right:9pt;mso-wrap-distance-bottom:0;mso-position-horizontal:absolute;mso-position-horizontal-relative:text;mso-position-vertical:absolute;mso-position-vertical-relative:text;v-text-anchor:top" o:gfxdata="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" fillcolor="white [3201]" strokeweight=".5pt">
-                    <v:textbox>
-                      <w:txbxContent>
-                        <w:p>
-                          <w:r>
-                            <w:t>In dit document wordt er aangegeven welke midd</w:t>
-                          </w:r>
-                          <w:r>
-                            <w:t xml:space="preserve">elen en </w:t>
-                          </w:r>
-                          <w:r>
-                            <w:t>materialen, plug-ins</w:t>
-                          </w:r>
-                          <w:r>
-                            <w:t xml:space="preserve"> en frameworks</w:t>
-                          </w:r>
-                          <w:r>
-                            <w:t xml:space="preserve"> er worden gebruikt.</w:t>
-                          </w:r>
-                        </w:p>
-                        <w:p>
-                          <w:r>
-                            <w:t xml:space="preserve">Het eerste punt zijn de middelen en materialen. </w:t>
-                          </w:r>
-                        </w:p>
-                        <w:p>
-                          <w:r>
-                            <w:t>De website gaan we maken in PHP Storm en in Sublime tekst 3. De reden hiervoor is omdat deze programma</w:t>
-                          </w:r>
-                          <w:r>
-                            <w:t>’</w:t>
-                          </w:r>
-                          <w:r>
-                            <w:t xml:space="preserve">s </w:t>
-                          </w:r>
-                          <w:r>
-                            <w:t>heel vertrouwelijk voor ons is. We hebben deze programma’s al vaak gebruikt voor projecten.</w:t>
-                          </w:r>
-                        </w:p>
-                        <w:p>
-                          <w:r>
-                            <w:t>Ook gebruiken wij de phpmyadmin site. Dit zit bij de wamp-applicatie. Dit gebruiken we om lokaal websites te maken. Phpmyadmin is eigenlijk een lokale site waar je databases kunt toevoegen. Deze kun je ook koppelen aan je website zodat je informatie vanuit je website in je database kunt zetten.</w:t>
-                          </w:r>
-                        </w:p>
-                        <w:p>
-                          <w:r>
-                            <w:t xml:space="preserve">Ook kunnen we websites </w:t>
-                          </w:r>
-                          <w:r>
-                            <w:t>gebruiken</w:t>
-                          </w:r>
-                          <w:r>
-                            <w:t xml:space="preserve"> zoals Transfonter. Op deze website kun je lettertypes omzetten in bestandjes die je in je website kunt zetten, zodat je andere lettertypes kunt gebruiken op je website.</w:t>
-                          </w:r>
-                        </w:p>
-                        <w:p>
-                          <w:r>
-                            <w:t xml:space="preserve">Ook kunnen we PHP.net gaan gebruiken wanneer we bijvoorbeeld ergens moeite mee krijgen. Dit is een hele handige website waar je </w:t>
-                          </w:r>
-                          <w:r>
-                            <w:t>uitgebreide informatie  krijgt op heel veel onderwerpen.</w:t>
-                          </w:r>
-                        </w:p>
-                        <w:p>
-                          <w:r>
-                            <w:t xml:space="preserve">Ook een van de middelen zijn onze laptops. De laptops die we gebruiken zijn 2 keer de ACER </w:t>
-                          </w:r>
-                          <w:proofErr w:type="spellStart"/>
-                          <w:r>
-                            <w:t>Aspire</w:t>
-                          </w:r>
-                          <w:proofErr w:type="spellEnd"/>
-                          <w:r>
-                            <w:t xml:space="preserve"> E 15 en de LENOVO G50.</w:t>
-                          </w:r>
-                        </w:p>
-                        <w:p>
-                          <w:r>
-                            <w:t xml:space="preserve">Het volgende punt is plug-ins. </w:t>
-                          </w:r>
-                        </w:p>
-                        <w:p>
-                          <w:r>
-                            <w:t>We gebruiken zelf niet veel plug-ins. We hebben er tot nu toe 1. Die heet EMMET. Dit is een handige plug-in voor html. Wat dit doet is met 1 karakter kan hij de standaard eerste regels van html opschrijven.</w:t>
-                          </w:r>
-                        </w:p>
-                        <w:p>
-                          <w:r>
-                            <w:t>Het laatste punt is het framework.</w:t>
-                          </w:r>
-                        </w:p>
-                        <w:p>
-                          <w:r>
-                            <w:t>Het framework wat we gaan gebruiken is LARAVEL. We wet</w:t>
-                          </w:r>
-                          <w:r>
-                            <w:t>en</w:t>
-                          </w:r>
-                          <w:r>
-                            <w:t xml:space="preserve"> nog niet zo heel veel van LARAVEL </w:t>
-                          </w:r>
-                          <w:r>
-                            <w:t>maar de aankomende weken gaan we daar hard aan werken, zodat we het onder de knie hebben en het kunnen toepassen in het project.</w:t>
-                          </w:r>
-                        </w:p>
-                        <w:p/>
-                        <w:p>
-                          <w:r>
-                            <w:t xml:space="preserve"> </w:t>
-                          </w:r>
-                        </w:p>
-                        <w:p/>
-                        <w:p/>
-                        <w:p/>
-                        <w:p/>
-                        <w:p/>
-                        <w:p/>
-                        <w:p>
-                          <w:r>
-                            <w:tab/>
-                          </w:r>
-                          <w:r>
-                            <w:tab/>
-                          </w:r>
-                          <w:r>
-                            <w:tab/>
-                          </w:r>
-                          <w:r>
-                            <w:tab/>
-                          </w:r>
-                          <w:r>
-                            <w:tab/>
-                          </w:r>
-                          <w:r>
-                            <w:tab/>
-                            <w:t xml:space="preserve">        </w:t>
-                          </w:r>
-                          <w:bookmarkStart w:id="1" w:name="_GoBack"/>
-                          <w:bookmarkEnd w:id="1"/>
-                          <w:r>
-                            <w:sym w:font="Wingdings" w:char="F0DF"/>
-                          </w:r>
-                          <w:r>
-                            <w:t xml:space="preserve"> Handtekening opdracht gever </w:t>
-                          </w:r>
-                        </w:p>
-                      </w:txbxContent>
-                    </v:textbox>
-                  </v:shape>
+                  <v:line w14:anchorId="29164A85" id="Rechte verbindingslijn 3" o:spid="_x0000_s1026" style="position:absolute;flip:y;z-index:251663360;visibility:visible;mso-wrap-style:square;mso-wrap-distance-left:9pt;mso-wrap-distance-top:0;mso-wrap-distance-right:9pt;mso-wrap-distance-bottom:0;mso-position-horizontal:absolute;mso-position-horizontal-relative:text;mso-position-vertical:absolute;mso-position-vertical-relative:text" from="-13.85pt,728.05pt" to="163.15pt,728.65pt" o:gfxdata="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" strokecolor="black [3200]" strokeweight="1.5pt">
+                    <v:stroke joinstyle="miter"/>
+                  </v:line>
                 </w:pict>
               </mc:Fallback>
             </mc:AlternateContent>
@@ -820,6 +929,7 @@
                                   <w:dataBinding w:prefixMappings="xmlns:ns0='http://purl.org/dc/elements/1.1/' xmlns:ns1='http://schemas.openxmlformats.org/package/2006/metadata/core-properties' " w:xpath="/ns1:coreProperties[1]/ns0:subject[1]" w:storeItemID="{6C3C8BC8-F283-45AE-878A-BAB7291924A1}"/>
                                   <w:text/>
                                 </w:sdtPr>
+                                <w:sdtEndPr/>
                                 <w:sdtContent>
                                   <w:p>
                                     <w:pPr>
@@ -872,7 +982,11 @@
               </mc:Choice>
               <mc:Fallback>
                 <w:pict>
-                  <v:shape id="Tekstvak 154" o:spid="_x0000_s1028" type="#_x0000_t202" style="position:absolute;margin-left:0;margin-top:106.8pt;width:8in;height:93.9pt;z-index:251659264;visibility:visible;mso-wrap-style:square;mso-width-percent:941;mso-height-percent:0;mso-wrap-distance-left:9pt;mso-wrap-distance-top:0;mso-wrap-distance-right:9pt;mso-wrap-distance-bottom:0;mso-position-horizontal:center;mso-position-horizontal-relative:margin;mso-position-vertical:absolute;mso-position-vertical-relative:page;mso-width-percent:941;mso-height-percent:0;mso-width-relative:page;mso-height-relative:page;v-text-anchor:bottom" o:gfxdata="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" filled="f" stroked="f" strokeweight=".5pt">
+                  <v:shapetype id="_x0000_t202" coordsize="21600,21600" o:spt="202" path="m,l,21600r21600,l21600,xe">
+                    <v:stroke joinstyle="miter"/>
+                    <v:path gradientshapeok="t" o:connecttype="rect"/>
+                  </v:shapetype>
+                  <v:shape id="Tekstvak 154" o:spid="_x0000_s1026" type="#_x0000_t202" style="position:absolute;margin-left:0;margin-top:106.8pt;width:8in;height:93.9pt;z-index:251659264;visibility:visible;mso-wrap-style:square;mso-width-percent:941;mso-height-percent:0;mso-wrap-distance-left:9pt;mso-wrap-distance-top:0;mso-wrap-distance-right:9pt;mso-wrap-distance-bottom:0;mso-position-horizontal:center;mso-position-horizontal-relative:margin;mso-position-vertical:absolute;mso-position-vertical-relative:page;mso-width-percent:941;mso-height-percent:0;mso-width-relative:page;mso-height-relative:page;v-text-anchor:bottom" o:gfxdata="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" filled="f" stroked="f" strokeweight=".5pt">
                     <v:textbox inset="126pt,0,54pt,0">
                       <w:txbxContent>
                         <w:p>
@@ -929,6 +1043,7 @@
                             <w:dataBinding w:prefixMappings="xmlns:ns0='http://purl.org/dc/elements/1.1/' xmlns:ns1='http://schemas.openxmlformats.org/package/2006/metadata/core-properties' " w:xpath="/ns1:coreProperties[1]/ns0:subject[1]" w:storeItemID="{6C3C8BC8-F283-45AE-878A-BAB7291924A1}"/>
                             <w:text/>
                           </w:sdtPr>
+                          <w:sdtEndPr/>
                           <w:sdtContent>
                             <w:p>
                               <w:pPr>
@@ -967,13 +1082,9 @@
               </mc:Fallback>
             </mc:AlternateContent>
           </w:r>
-          <w:r>
-            <w:br w:type="page"/>
-          </w:r>
         </w:p>
       </w:sdtContent>
     </w:sdt>
-    <w:p/>
     <w:sectPr>
       <w:pgSz w:w="11906" w:h="16838"/>
       <w:pgMar w:top="1417" w:right="1417" w:bottom="1417" w:left="1417" w:header="708" w:footer="708" w:gutter="0"/>
@@ -989,6 +1100,95 @@
 <file path=word/numbering.xml><?xml version="1.0" encoding="utf-8"?>
 <w:numbering xmlns:wpc="http://schemas.microsoft.com/office/word/2010/wordprocessingCanvas" xmlns:cx="http://schemas.microsoft.com/office/drawing/2014/chartex" xmlns:cx1="http://schemas.microsoft.com/office/drawing/2015/9/8/chartex" xmlns:cx2="http://schemas.microsoft.com/office/drawing/2015/10/21/chartex" xmlns:cx3="http://schemas.microsoft.com/office/drawing/2016/5/9/chartex" xmlns:cx4="http://schemas.microsoft.com/office/drawing/2016/5/10/chartex" xmlns:cx5="http://schemas.microsoft.com/office/drawing/2016/5/11/chartex" xmlns:cx6="http://schemas.microsoft.com/office/drawing/2016/5/12/chartex" xmlns:cx7="http://schemas.microsoft.com/office/drawing/2016/5/13/chartex" xmlns:cx8="http://schemas.microsoft.com/office/drawing/2016/5/14/chartex" xmlns:mc="http://schemas.openxmlformats.org/markup-compatibility/2006" xmlns:aink="http://schemas.microsoft.com/office/drawing/2016/ink" xmlns:am3d="http://schemas.microsoft.com/office/drawing/2017/model3d" xmlns:o="urn:schemas-microsoft-com:office:office" xmlns:r="http://schemas.openxmlformats.org/officeDocument/2006/relationships" xmlns:m="http://schemas.openxmlformats.org/officeDocument/2006/math" xmlns:v="urn:schemas-microsoft-com:vml" xmlns:wp14="http://schemas.microsoft.com/office/word/2010/wordprocessingDrawing" xmlns:wp="http://schemas.openxmlformats.org/drawingml/2006/wordprocessingDrawing" xmlns:w10="urn:schemas-microsoft-com:office:word" xmlns:w="http://schemas.openxmlformats.org/wordprocessingml/2006/main" xmlns:w14="http://schemas.microsoft.com/office/word/2010/wordml" xmlns:w15="http://schemas.microsoft.com/office/word/2012/wordml" xmlns:w16cid="http://schemas.microsoft.com/office/word/2016/wordml/cid" xmlns:w16se="http://schemas.microsoft.com/office/word/2015/wordml/symex" xmlns:wpg="http://schemas.microsoft.com/office/word/2010/wordprocessingGroup" xmlns:wpi="http://schemas.microsoft.com/office/word/2010/wordprocessingInk" xmlns:wne="http://schemas.microsoft.com/office/word/2006/wordml" xmlns:wps="http://schemas.microsoft.com/office/word/2010/wordprocessingShape" mc:Ignorable="w14 w15 w16se w16cid wp14">
   <w:abstractNum w:abstractNumId="0" w15:restartNumberingAfterBreak="0">
+    <w:nsid w:val="118727A1"/>
+    <w:multiLevelType w:val="hybridMultilevel"/>
+    <w:tmpl w:val="8144783A"/>
+    <w:lvl w:ilvl="0" w:tplc="0413000F">
+      <w:start w:val="1"/>
+      <w:numFmt w:val="decimal"/>
+      <w:lvlText w:val="%1."/>
+      <w:lvlJc w:val="left"/>
+      <w:pPr>
+        <w:ind w:left="720" w:hanging="360"/>
+      </w:pPr>
+      <w:rPr>
+        <w:rFonts w:hint="default"/>
+      </w:rPr>
+    </w:lvl>
+    <w:lvl w:ilvl="1" w:tplc="04130019" w:tentative="1">
+      <w:start w:val="1"/>
+      <w:numFmt w:val="lowerLetter"/>
+      <w:lvlText w:val="%2."/>
+      <w:lvlJc w:val="left"/>
+      <w:pPr>
+        <w:ind w:left="1440" w:hanging="360"/>
+      </w:pPr>
+    </w:lvl>
+    <w:lvl w:ilvl="2" w:tplc="0413001B" w:tentative="1">
+      <w:start w:val="1"/>
+      <w:numFmt w:val="lowerRoman"/>
+      <w:lvlText w:val="%3."/>
+      <w:lvlJc w:val="right"/>
+      <w:pPr>
+        <w:ind w:left="2160" w:hanging="180"/>
+      </w:pPr>
+    </w:lvl>
+    <w:lvl w:ilvl="3" w:tplc="0413000F" w:tentative="1">
+      <w:start w:val="1"/>
+      <w:numFmt w:val="decimal"/>
+      <w:lvlText w:val="%4."/>
+      <w:lvlJc w:val="left"/>
+      <w:pPr>
+        <w:ind w:left="2880" w:hanging="360"/>
+      </w:pPr>
+    </w:lvl>
+    <w:lvl w:ilvl="4" w:tplc="04130019" w:tentative="1">
+      <w:start w:val="1"/>
+      <w:numFmt w:val="lowerLetter"/>
+      <w:lvlText w:val="%5."/>
+      <w:lvlJc w:val="left"/>
+      <w:pPr>
+        <w:ind w:left="3600" w:hanging="360"/>
+      </w:pPr>
+    </w:lvl>
+    <w:lvl w:ilvl="5" w:tplc="0413001B" w:tentative="1">
+      <w:start w:val="1"/>
+      <w:numFmt w:val="lowerRoman"/>
+      <w:lvlText w:val="%6."/>
+      <w:lvlJc w:val="right"/>
+      <w:pPr>
+        <w:ind w:left="4320" w:hanging="180"/>
+      </w:pPr>
+    </w:lvl>
+    <w:lvl w:ilvl="6" w:tplc="0413000F" w:tentative="1">
+      <w:start w:val="1"/>
+      <w:numFmt w:val="decimal"/>
+      <w:lvlText w:val="%7."/>
+      <w:lvlJc w:val="left"/>
+      <w:pPr>
+        <w:ind w:left="5040" w:hanging="360"/>
+      </w:pPr>
+    </w:lvl>
+    <w:lvl w:ilvl="7" w:tplc="04130019" w:tentative="1">
+      <w:start w:val="1"/>
+      <w:numFmt w:val="lowerLetter"/>
+      <w:lvlText w:val="%8."/>
+      <w:lvlJc w:val="left"/>
+      <w:pPr>
+        <w:ind w:left="5760" w:hanging="360"/>
+      </w:pPr>
+    </w:lvl>
+    <w:lvl w:ilvl="8" w:tplc="0413001B" w:tentative="1">
+      <w:start w:val="1"/>
+      <w:numFmt w:val="lowerRoman"/>
+      <w:lvlText w:val="%9."/>
+      <w:lvlJc w:val="right"/>
+      <w:pPr>
+        <w:ind w:left="6480" w:hanging="180"/>
+      </w:pPr>
+    </w:lvl>
+  </w:abstractNum>
+  <w:abstractNum w:abstractNumId="1" w15:restartNumberingAfterBreak="0">
     <w:nsid w:val="2FDA7CBC"/>
     <w:multiLevelType w:val="hybridMultilevel"/>
     <w:tmpl w:val="071C2540"/>
@@ -1102,6 +1302,9 @@
     </w:lvl>
   </w:abstractNum>
   <w:num w:numId="1">
+    <w:abstractNumId w:val="1"/>
+  </w:num>
+  <w:num w:numId="2">
     <w:abstractNumId w:val="0"/>
   </w:num>
 </w:numbering>
@@ -1568,6 +1771,55 @@
       <w:contextualSpacing/>
     </w:pPr>
   </w:style>
+  <w:style w:type="table" w:styleId="Tabelraster">
+    <w:name w:val="Table Grid"/>
+    <w:basedOn w:val="Standaardtabel"/>
+    <w:uiPriority w:val="39"/>
+    <w:rsid w:val="00AE1761"/>
+    <w:pPr>
+      <w:spacing w:after="0" w:line="240" w:lineRule="auto"/>
+    </w:pPr>
+    <w:tblPr>
+      <w:tblBorders>
+        <w:top w:val="single" w:sz="4" w:space="0" w:color="auto"/>
+        <w:left w:val="single" w:sz="4" w:space="0" w:color="auto"/>
+        <w:bottom w:val="single" w:sz="4" w:space="0" w:color="auto"/>
+        <w:right w:val="single" w:sz="4" w:space="0" w:color="auto"/>
+        <w:insideH w:val="single" w:sz="4" w:space="0" w:color="auto"/>
+        <w:insideV w:val="single" w:sz="4" w:space="0" w:color="auto"/>
+      </w:tblBorders>
+    </w:tblPr>
+  </w:style>
+  <w:style w:type="paragraph" w:styleId="Ballontekst">
+    <w:name w:val="Balloon Text"/>
+    <w:basedOn w:val="Standaard"/>
+    <w:link w:val="BallontekstChar"/>
+    <w:uiPriority w:val="99"/>
+    <w:semiHidden/>
+    <w:unhideWhenUsed/>
+    <w:rsid w:val="00417799"/>
+    <w:pPr>
+      <w:spacing w:after="0" w:line="240" w:lineRule="auto"/>
+    </w:pPr>
+    <w:rPr>
+      <w:rFonts w:ascii="Segoe UI" w:hAnsi="Segoe UI" w:cs="Segoe UI"/>
+      <w:sz w:val="18"/>
+      <w:szCs w:val="18"/>
+    </w:rPr>
+  </w:style>
+  <w:style w:type="character" w:customStyle="1" w:styleId="BallontekstChar">
+    <w:name w:val="Ballontekst Char"/>
+    <w:basedOn w:val="Standaardalinea-lettertype"/>
+    <w:link w:val="Ballontekst"/>
+    <w:uiPriority w:val="99"/>
+    <w:semiHidden/>
+    <w:rsid w:val="00417799"/>
+    <w:rPr>
+      <w:rFonts w:ascii="Segoe UI" w:hAnsi="Segoe UI" w:cs="Segoe UI"/>
+      <w:sz w:val="18"/>
+      <w:szCs w:val="18"/>
+    </w:rPr>
+  </w:style>
 </w:styles>
 </file>
 
@@ -1864,4 +2116,16 @@
     </a:ext>
   </a:extLst>
 </a:theme>
+</file>
+
+<file path=customXml/item1.xml><?xml version="1.0" encoding="utf-8"?>
+<b:Sources xmlns:b="http://schemas.openxmlformats.org/officeDocument/2006/bibliography" xmlns="http://schemas.openxmlformats.org/officeDocument/2006/bibliography" SelectedStyle="\APASixthEditionOfficeOnline.xsl" StyleName="APA" Version="6"/>
+</file>
+
+<file path=customXml/itemProps1.xml><?xml version="1.0" encoding="utf-8"?>
+<ds:datastoreItem xmlns:ds="http://schemas.openxmlformats.org/officeDocument/2006/customXml" ds:itemID="{3986B1B1-9337-4825-AD27-22E180FF7535}">
+  <ds:schemaRefs>
+    <ds:schemaRef ds:uri="http://schemas.openxmlformats.org/officeDocument/2006/bibliography"/>
+  </ds:schemaRefs>
+</ds:datastoreItem>
 </file>
</xml_diff>

<commit_message>
middelen en materialen met handtekening
</commit_message>
<xml_diff>
--- a/documentatie/middelen en materialen.docx
+++ b/documentatie/middelen en materialen.docx
@@ -447,10 +447,7 @@
               </w:tcPr>
               <w:p>
                 <w:r>
-                  <w:t>W</w:t>
-                </w:r>
-                <w:r>
-                  <w:t>amp</w:t>
+                  <w:t>PHP</w:t>
                 </w:r>
               </w:p>
             </w:tc>
@@ -460,7 +457,7 @@
               </w:tcPr>
               <w:p>
                 <w:r>
-                  <w:t>64-bit</w:t>
+                  <w:t>7.0.0</w:t>
                 </w:r>
               </w:p>
             </w:tc>
@@ -470,7 +467,7 @@
               </w:tcPr>
               <w:p>
                 <w:r>
-                  <w:t>Die is de server die we gebruiken om onze webapplicatie te maken</w:t>
+                  <w:t>Dit gebruiken wij om websites werkend te maken. Door ze bijvoorbeeld te verbinden met een database. Hiermee kun je dan gegevens uitwisselen met elkaar</w:t>
                 </w:r>
               </w:p>
             </w:tc>
@@ -485,7 +482,7 @@
               </w:tcPr>
               <w:p>
                 <w:r>
-                  <w:t>Phpmyadmin</w:t>
+                  <w:t>HTML</w:t>
                 </w:r>
               </w:p>
             </w:tc>
@@ -493,11 +490,7 @@
               <w:tcPr>
                 <w:tcW w:w="2504" w:type="dxa"/>
               </w:tcPr>
-              <w:p>
-                <w:r>
-                  <w:t>/</w:t>
-                </w:r>
-              </w:p>
+              <w:p/>
             </w:tc>
             <w:tc>
               <w:tcPr>
@@ -505,7 +498,10 @@
               </w:tcPr>
               <w:p>
                 <w:r>
-                  <w:t>Hierin zit de database die we gaan gebruiken. Ook kunnen er nieuwe aangemaakt worden</w:t>
+                  <w:t>Hiermee kun je content zetten in een web</w:t>
+                </w:r>
+                <w:r>
+                  <w:t xml:space="preserve"> website zetten</w:t>
                 </w:r>
               </w:p>
             </w:tc>
@@ -520,7 +516,7 @@
               </w:tcPr>
               <w:p>
                 <w:r>
-                  <w:t>Transfonter</w:t>
+                  <w:t>CSS</w:t>
                 </w:r>
               </w:p>
             </w:tc>
@@ -528,11 +524,7 @@
               <w:tcPr>
                 <w:tcW w:w="2504" w:type="dxa"/>
               </w:tcPr>
-              <w:p>
-                <w:r>
-                  <w:t>website</w:t>
-                </w:r>
-              </w:p>
+              <w:p/>
             </w:tc>
             <w:tc>
               <w:tcPr>
@@ -540,8 +532,10 @@
               </w:tcPr>
               <w:p>
                 <w:r>
-                  <w:t>Hiermee kun je bestandjes van lettertypes omzetten in bestandjes die je kan gebruiken op je website</w:t>
-                </w:r>
+                  <w:t>Hiermee kun je structuur zetten in je website. Ook kun je de content die in je website zit stijlen.</w:t>
+                </w:r>
+                <w:bookmarkStart w:id="0" w:name="_GoBack"/>
+                <w:bookmarkEnd w:id="0"/>
               </w:p>
             </w:tc>
           </w:tr>
@@ -555,6 +549,119 @@
               </w:tcPr>
               <w:p>
                 <w:r>
+                  <w:t>W</w:t>
+                </w:r>
+                <w:r>
+                  <w:t>amp</w:t>
+                </w:r>
+              </w:p>
+            </w:tc>
+            <w:tc>
+              <w:tcPr>
+                <w:tcW w:w="2504" w:type="dxa"/>
+              </w:tcPr>
+              <w:p>
+                <w:r>
+                  <w:t>64-bit</w:t>
+                </w:r>
+              </w:p>
+            </w:tc>
+            <w:tc>
+              <w:tcPr>
+                <w:tcW w:w="2943" w:type="dxa"/>
+              </w:tcPr>
+              <w:p>
+                <w:r>
+                  <w:t>Die is de server die we gebruiken om onze webapplicatie te maken</w:t>
+                </w:r>
+              </w:p>
+              <w:p>
+                <w:r>
+                  <w:t>Hierin werken we met php</w:t>
+                </w:r>
+              </w:p>
+            </w:tc>
+          </w:tr>
+          <w:tr>
+            <w:trPr>
+              <w:trHeight w:val="381"/>
+            </w:trPr>
+            <w:tc>
+              <w:tcPr>
+                <w:tcW w:w="3222" w:type="dxa"/>
+              </w:tcPr>
+              <w:p>
+                <w:r>
+                  <w:t>Phpmyadmin</w:t>
+                </w:r>
+              </w:p>
+            </w:tc>
+            <w:tc>
+              <w:tcPr>
+                <w:tcW w:w="2504" w:type="dxa"/>
+              </w:tcPr>
+              <w:p>
+                <w:r>
+                  <w:t>/</w:t>
+                </w:r>
+              </w:p>
+            </w:tc>
+            <w:tc>
+              <w:tcPr>
+                <w:tcW w:w="2943" w:type="dxa"/>
+              </w:tcPr>
+              <w:p>
+                <w:r>
+                  <w:t>Dit is een administrator om op wamp databases toe te voegen en te beheren</w:t>
+                </w:r>
+              </w:p>
+            </w:tc>
+          </w:tr>
+          <w:tr>
+            <w:trPr>
+              <w:trHeight w:val="381"/>
+            </w:trPr>
+            <w:tc>
+              <w:tcPr>
+                <w:tcW w:w="3222" w:type="dxa"/>
+              </w:tcPr>
+              <w:p>
+                <w:r>
+                  <w:t>Transfonter</w:t>
+                </w:r>
+              </w:p>
+            </w:tc>
+            <w:tc>
+              <w:tcPr>
+                <w:tcW w:w="2504" w:type="dxa"/>
+              </w:tcPr>
+              <w:p>
+                <w:r>
+                  <w:t>website</w:t>
+                </w:r>
+              </w:p>
+            </w:tc>
+            <w:tc>
+              <w:tcPr>
+                <w:tcW w:w="2943" w:type="dxa"/>
+              </w:tcPr>
+              <w:p>
+                <w:r>
+                  <w:t>Hiermee kun je bestandjes van lettertypes omzetten in bestandjes die je kan gebruiken op je website</w:t>
+                </w:r>
+              </w:p>
+            </w:tc>
+          </w:tr>
+          <w:tr>
+            <w:trPr>
+              <w:trHeight w:val="381"/>
+            </w:trPr>
+            <w:tc>
+              <w:tcPr>
+                <w:tcW w:w="3222" w:type="dxa"/>
+              </w:tcPr>
+              <w:p>
+                <w:r>
                   <w:t>Php.net</w:t>
                 </w:r>
               </w:p>
@@ -602,13 +709,8 @@
                 <w:tcW w:w="2504" w:type="dxa"/>
               </w:tcPr>
               <w:p>
-                <w:proofErr w:type="spellStart"/>
-                <w:r>
-                  <w:t>Aspire</w:t>
-                </w:r>
-                <w:proofErr w:type="spellEnd"/>
-                <w:r>
-                  <w:t xml:space="preserve"> E15</w:t>
+                <w:r>
+                  <w:t>Aspire E15</w:t>
                 </w:r>
               </w:p>
             </w:tc>
@@ -618,41 +720,17 @@
               </w:tcPr>
               <w:p>
                 <w:r>
-                  <w:t xml:space="preserve">Intel </w:t>
-                </w:r>
-                <w:proofErr w:type="spellStart"/>
-                <w:r>
-                  <w:t>core</w:t>
-                </w:r>
-                <w:proofErr w:type="spellEnd"/>
-                <w:r>
-                  <w:t xml:space="preserve"> i5</w:t>
-                </w:r>
-              </w:p>
-              <w:p>
-                <w:r>
-                  <w:t xml:space="preserve">Intel HD </w:t>
-                </w:r>
-                <w:proofErr w:type="spellStart"/>
-                <w:r>
-                  <w:t>grapics</w:t>
-                </w:r>
-                <w:proofErr w:type="spellEnd"/>
-                <w:r>
-                  <w:t xml:space="preserve"> 520</w:t>
-                </w:r>
-              </w:p>
-              <w:p>
-                <w:r>
-                  <w:t xml:space="preserve">3136 MB </w:t>
-                </w:r>
-                <w:proofErr w:type="spellStart"/>
-                <w:r>
-                  <w:t>Dynamic</w:t>
-                </w:r>
-                <w:proofErr w:type="spellEnd"/>
-                <w:r>
-                  <w:t xml:space="preserve"> Video Memory</w:t>
+                  <w:t>Intel core i5</w:t>
+                </w:r>
+              </w:p>
+              <w:p>
+                <w:r>
+                  <w:t>Intel HD grapics 520</w:t>
+                </w:r>
+              </w:p>
+              <w:p>
+                <w:r>
+                  <w:t>3136 MB Dynamic Video Memory</w:t>
                 </w:r>
               </w:p>
             </w:tc>
@@ -695,28 +773,13 @@
               </w:p>
               <w:p>
                 <w:r>
-                  <w:t xml:space="preserve">Intel HD </w:t>
-                </w:r>
-                <w:proofErr w:type="spellStart"/>
-                <w:r>
-                  <w:t>graphics</w:t>
-                </w:r>
-                <w:proofErr w:type="spellEnd"/>
-              </w:p>
-              <w:p>
-                <w:r>
-                  <w:t xml:space="preserve">Intel </w:t>
-                </w:r>
-                <w:proofErr w:type="spellStart"/>
-                <w:r>
-                  <w:t>core</w:t>
-                </w:r>
-                <w:proofErr w:type="spellEnd"/>
-                <w:r>
-                  <w:t xml:space="preserve"> i-7 4500U</w:t>
-                </w:r>
-                <w:bookmarkStart w:id="0" w:name="_GoBack"/>
-                <w:bookmarkEnd w:id="0"/>
+                  <w:t>Intel HD graphics</w:t>
+                </w:r>
+              </w:p>
+              <w:p>
+                <w:r>
+                  <w:t>Intel core i-7 4500U</w:t>
+                </w:r>
               </w:p>
             </w:tc>
           </w:tr>
@@ -730,6 +793,7 @@
               </w:tcPr>
               <w:p>
                 <w:r>
+                  <w:lastRenderedPageBreak/>
                   <w:t>LARAVEL</w:t>
                 </w:r>
               </w:p>
@@ -2123,7 +2187,7 @@
 </file>
 
 <file path=customXml/itemProps1.xml><?xml version="1.0" encoding="utf-8"?>
-<ds:datastoreItem xmlns:ds="http://schemas.openxmlformats.org/officeDocument/2006/customXml" ds:itemID="{3986B1B1-9337-4825-AD27-22E180FF7535}">
+<ds:datastoreItem xmlns:ds="http://schemas.openxmlformats.org/officeDocument/2006/customXml" ds:itemID="{0181137A-B662-455F-82E9-B1AD4EE5C12D}">
   <ds:schemaRefs>
     <ds:schemaRef ds:uri="http://schemas.openxmlformats.org/officeDocument/2006/bibliography"/>
   </ds:schemaRefs>

</xml_diff>